<commit_message>
Criação dos documentos do exercício aula 22
</commit_message>
<xml_diff>
--- a/aula22/atividade_aula22.docx
+++ b/aula22/atividade_aula22.docx
@@ -1,6 +1,6 @@
 
 <file path=word/document.xml><?xml version="1.0" encoding="utf-8"?>
-<w:document xmlns:wpc="http://schemas.microsoft.com/office/word/2010/wordprocessingCanvas" xmlns:cx="http://schemas.microsoft.com/office/drawing/2014/chartex" xmlns:cx1="http://schemas.microsoft.com/office/drawing/2015/9/8/chartex" xmlns:cx2="http://schemas.microsoft.com/office/drawing/2015/10/21/chartex" xmlns:cx3="http://schemas.microsoft.com/office/drawing/2016/5/9/chartex" xmlns:cx4="http://schemas.microsoft.com/office/drawing/2016/5/10/chartex" xmlns:cx5="http://schemas.microsoft.com/office/drawing/2016/5/11/chartex" xmlns:cx6="http://schemas.microsoft.com/office/drawing/2016/5/12/chartex" xmlns:cx7="http://schemas.microsoft.com/office/drawing/2016/5/13/chartex" xmlns:cx8="http://schemas.microsoft.com/office/drawing/2016/5/14/chartex" xmlns:mc="http://schemas.openxmlformats.org/markup-compatibility/2006" xmlns:aink="http://schemas.microsoft.com/office/drawing/2016/ink" xmlns:am3d="http://schemas.microsoft.com/office/drawing/2017/model3d" xmlns:o="urn:schemas-microsoft-com:office:office" xmlns:oel="http://schemas.microsoft.com/office/2019/extlst" xmlns:r="http://schemas.openxmlformats.org/officeDocument/2006/relationships" xmlns:m="http://schemas.openxmlformats.org/officeDocument/2006/math" xmlns:v="urn:schemas-microsoft-com:vml" xmlns:wp14="http://schemas.microsoft.com/office/word/2010/wordprocessingDrawing" xmlns:wp="http://schemas.openxmlformats.org/drawingml/2006/wordprocessingDrawing" xmlns:w10="urn:schemas-microsoft-com:office:word" xmlns:w="http://schemas.openxmlformats.org/wordprocessingml/2006/main" xmlns:w14="http://schemas.microsoft.com/office/word/2010/wordml" xmlns:w15="http://schemas.microsoft.com/office/word/2012/wordml" xmlns:w16cex="http://schemas.microsoft.com/office/word/2018/wordml/cex" xmlns:w16cid="http://schemas.microsoft.com/office/word/2016/wordml/cid" xmlns:w16="http://schemas.microsoft.com/office/word/2018/wordml" xmlns:w16du="http://schemas.microsoft.com/office/word/2023/wordml/word16du" xmlns:w16sdtdh="http://schemas.microsoft.com/office/word/2020/wordml/sdtdatahash" xmlns:w16se="http://schemas.microsoft.com/office/word/2015/wordml/symex" xmlns:wpg="http://schemas.microsoft.com/office/word/2010/wordprocessingGroup" xmlns:wpi="http://schemas.microsoft.com/office/word/2010/wordprocessingInk" xmlns:wne="http://schemas.microsoft.com/office/word/2006/wordml" xmlns:wps="http://schemas.microsoft.com/office/word/2010/wordprocessingShape" mc:Ignorable="w14 w15 w16se w16cid w16 w16cex w16sdtdh w16du wp14">
+<w:document xmlns:wpc="http://schemas.microsoft.com/office/word/2010/wordprocessingCanvas" xmlns:cx="http://schemas.microsoft.com/office/drawing/2014/chartex" xmlns:cx1="http://schemas.microsoft.com/office/drawing/2015/9/8/chartex" xmlns:cx2="http://schemas.microsoft.com/office/drawing/2015/10/21/chartex" xmlns:cx3="http://schemas.microsoft.com/office/drawing/2016/5/9/chartex" xmlns:cx4="http://schemas.microsoft.com/office/drawing/2016/5/10/chartex" xmlns:cx5="http://schemas.microsoft.com/office/drawing/2016/5/11/chartex" xmlns:cx6="http://schemas.microsoft.com/office/drawing/2016/5/12/chartex" xmlns:cx7="http://schemas.microsoft.com/office/drawing/2016/5/13/chartex" xmlns:cx8="http://schemas.microsoft.com/office/drawing/2016/5/14/chartex" xmlns:mc="http://schemas.openxmlformats.org/markup-compatibility/2006" xmlns:aink="http://schemas.microsoft.com/office/drawing/2016/ink" xmlns:am3d="http://schemas.microsoft.com/office/drawing/2017/model3d" xmlns:o="urn:schemas-microsoft-com:office:office" xmlns:r="http://schemas.openxmlformats.org/officeDocument/2006/relationships" xmlns:m="http://schemas.openxmlformats.org/officeDocument/2006/math" xmlns:v="urn:schemas-microsoft-com:vml" xmlns:wp14="http://schemas.microsoft.com/office/word/2010/wordprocessingDrawing" xmlns:wp="http://schemas.openxmlformats.org/drawingml/2006/wordprocessingDrawing" xmlns:w10="urn:schemas-microsoft-com:office:word" xmlns:w="http://schemas.openxmlformats.org/wordprocessingml/2006/main" xmlns:w14="http://schemas.microsoft.com/office/word/2010/wordml" xmlns:w15="http://schemas.microsoft.com/office/word/2012/wordml" xmlns:w16cex="http://schemas.microsoft.com/office/word/2018/wordml/cex" xmlns:w16cid="http://schemas.microsoft.com/office/word/2016/wordml/cid" xmlns:w16="http://schemas.microsoft.com/office/word/2018/wordml" xmlns:w16sdtdh="http://schemas.microsoft.com/office/word/2020/wordml/sdtdatahash" xmlns:w16se="http://schemas.microsoft.com/office/word/2015/wordml/symex" xmlns:wpg="http://schemas.microsoft.com/office/word/2010/wordprocessingGroup" xmlns:wpi="http://schemas.microsoft.com/office/word/2010/wordprocessingInk" xmlns:wne="http://schemas.microsoft.com/office/word/2006/wordml" xmlns:wps="http://schemas.microsoft.com/office/word/2010/wordprocessingShape" mc:Ignorable="w14 w15 w16se w16cid w16 w16cex w16sdtdh wp14">
   <w:body>
     <w:p>
       <w:r>
@@ -24,19 +24,7 @@
         <w:rPr>
           <w:noProof/>
         </w:rPr>
-        <w:t>2</w:t>
-      </w:r>
-      <w:r>
-        <w:rPr>
-          <w:noProof/>
-        </w:rPr>
-        <w:t>1</w:t>
-      </w:r>
-      <w:r>
-        <w:rPr>
-          <w:noProof/>
-        </w:rPr>
-        <w:t xml:space="preserve"> de novembro de 2024</w:t>
+        <w:t>22 de novembro de 2024</w:t>
       </w:r>
       <w:r>
         <w:fldChar w:fldCharType="end"/>
@@ -175,6 +163,527 @@
         <w:t>('João Pedro', 'Mouse', 'Acessórios', 150.00, '2024-11-01');</w:t>
       </w:r>
     </w:p>
+    <w:p/>
+    <w:p>
+      <w:r>
+        <w:t>-- Criação do banco de dados e seleção para uso</w:t>
+      </w:r>
+    </w:p>
+    <w:p>
+      <w:r>
+        <w:t>DROP DATABASE db_eletronico;</w:t>
+      </w:r>
+    </w:p>
+    <w:p/>
+    <w:p>
+      <w:r>
+        <w:t>CREATE DATABASE IF NOT EXISTS db_eletronico;</w:t>
+      </w:r>
+    </w:p>
+    <w:p>
+      <w:r>
+        <w:t>USE db_eletronico;</w:t>
+      </w:r>
+    </w:p>
+    <w:p/>
+    <w:p>
+      <w:r>
+        <w:t>-- Criação da tabela vendas</w:t>
+      </w:r>
+    </w:p>
+    <w:p>
+      <w:r>
+        <w:t>CREATE TABLE IF NOT EXISTS tb_venda(</w:t>
+      </w:r>
+    </w:p>
+    <w:p>
+      <w:r>
+        <w:t xml:space="preserve">    id_venda INT PRIMARY KEY AUTO_INCREMENT,</w:t>
+      </w:r>
+    </w:p>
+    <w:p>
+      <w:r>
+        <w:t xml:space="preserve">    cliente VARCHAR(50) NOT NULL,</w:t>
+      </w:r>
+    </w:p>
+    <w:p>
+      <w:r>
+        <w:t xml:space="preserve">    produto VARCHAR(50) NOT NULL,</w:t>
+      </w:r>
+    </w:p>
+    <w:p>
+      <w:r>
+        <w:t xml:space="preserve">    categoria VARCHAR(50) NOT NULL,</w:t>
+      </w:r>
+    </w:p>
+    <w:p>
+      <w:r>
+        <w:t xml:space="preserve">    valor DECIMAL(10,2),</w:t>
+      </w:r>
+    </w:p>
+    <w:p>
+      <w:r>
+        <w:t xml:space="preserve">    data_venda DATE NOT NULL</w:t>
+      </w:r>
+    </w:p>
+    <w:p>
+      <w:r>
+        <w:t>);</w:t>
+      </w:r>
+    </w:p>
+    <w:p/>
+    <w:p>
+      <w:r>
+        <w:t>-- Populando a tabela</w:t>
+      </w:r>
+    </w:p>
+    <w:p>
+      <w:r>
+        <w:t>INSERT INTO tb_venda</w:t>
+      </w:r>
+    </w:p>
+    <w:p>
+      <w:r>
+        <w:t xml:space="preserve">    (cliente, produto, categoria, valor, data_venda)</w:t>
+      </w:r>
+    </w:p>
+    <w:p>
+      <w:r>
+        <w:t>VALUES</w:t>
+      </w:r>
+    </w:p>
+    <w:p>
+      <w:r>
+        <w:t xml:space="preserve">    ('João Pedro', 'Notebook', 'Eletrônicos', 3500.00, '2024-11-01'),</w:t>
+      </w:r>
+    </w:p>
+    <w:p>
+      <w:r>
+        <w:t xml:space="preserve">    ('Maria', 'Celular', 'Eletrônicos', 2500.00, '2024-11-02'),</w:t>
+      </w:r>
+    </w:p>
+    <w:p>
+      <w:r>
+        <w:t xml:space="preserve">    ('Ana', 'Smartwatch', 'Acessórios', 1500.00, '2024-11-03'),</w:t>
+      </w:r>
+    </w:p>
+    <w:p>
+      <w:r>
+        <w:t xml:space="preserve">    ('Lucas Silva', 'Cadeira Gamer', 'Móveis', 1200.00, '2024-11-04'),</w:t>
+      </w:r>
+    </w:p>
+    <w:p>
+      <w:r>
+        <w:t xml:space="preserve">    ('Pedro', 'Geladeira', 'Eletrodomésticos', 3200.00, '2024-11-05'),</w:t>
+      </w:r>
+    </w:p>
+    <w:p>
+      <w:r>
+        <w:t xml:space="preserve">    ('Carla', 'Notebook', 'Eletrônicos', 3600.00, '2024-11-06'),</w:t>
+      </w:r>
+    </w:p>
+    <w:p>
+      <w:r>
+        <w:t xml:space="preserve">    ('Lucas Silva', 'Sofá', 'Móveis', 7000.00, '2024-11-20'),</w:t>
+      </w:r>
+    </w:p>
+    <w:p>
+      <w:r>
+        <w:t xml:space="preserve">    ('João Pedro', 'Mouse', 'Acessórios', 150.00, '2024-11-01');</w:t>
+      </w:r>
+    </w:p>
+    <w:p>
+      <w:r>
+        <w:t xml:space="preserve">    </w:t>
+      </w:r>
+    </w:p>
+    <w:p>
+      <w:r>
+        <w:t>SELECT * FROM tb_venda;</w:t>
+      </w:r>
+    </w:p>
+    <w:p/>
+    <w:p>
+      <w:r>
+        <w:t>-- 1. Liste todos os clientes distintos (únicos) da tabela.</w:t>
+      </w:r>
+    </w:p>
+    <w:p>
+      <w:r>
+        <w:t>SELECT DISTINCT cliente FROM tb_venda;</w:t>
+      </w:r>
+    </w:p>
+    <w:p/>
+    <w:p>
+      <w:r>
+        <w:t>-- 2. Quantos clientes diferentes realizaram compras?</w:t>
+      </w:r>
+    </w:p>
+    <w:p>
+      <w:r>
+        <w:lastRenderedPageBreak/>
+        <w:t>SELECT COUNT(DISTINCT cliente) AS `clientes diferente</w:t>
+      </w:r>
+      <w:r>
+        <w:t>s</w:t>
+      </w:r>
+      <w:r>
+        <w:t>` FROM tb_venda;</w:t>
+      </w:r>
+    </w:p>
+    <w:p/>
+    <w:p>
+      <w:r>
+        <w:t>-- 3. Liste as categorias distintas de produtos vendidos.</w:t>
+      </w:r>
+    </w:p>
+    <w:p>
+      <w:r>
+        <w:t>SELECT DISTINCT categoria FROM tb_venda;</w:t>
+      </w:r>
+    </w:p>
+    <w:p/>
+    <w:p>
+      <w:r>
+        <w:t>-- 4. Qual o valor total de vendas, realizadas em cada categoria de produto?</w:t>
+      </w:r>
+    </w:p>
+    <w:p>
+      <w:r>
+        <w:t>SELECT SUM(VALOR), categoria FROM tb_venda</w:t>
+      </w:r>
+    </w:p>
+    <w:p>
+      <w:r>
+        <w:t>GROUP BY categoria;</w:t>
+      </w:r>
+    </w:p>
+    <w:p/>
+    <w:p>
+      <w:r>
+        <w:t>-- 5. Qual foi o valor total vendido por cada cliente?</w:t>
+      </w:r>
+    </w:p>
+    <w:p>
+      <w:r>
+        <w:t>SELECT SUM(valor), cliente FROM tb_venda</w:t>
+      </w:r>
+    </w:p>
+    <w:p>
+      <w:r>
+        <w:t>GROUP BY cliente;</w:t>
+      </w:r>
+    </w:p>
+    <w:p/>
+    <w:p>
+      <w:r>
+        <w:t>-- 6. Quantos produtos diferentes foram vendidos?</w:t>
+      </w:r>
+    </w:p>
+    <w:p>
+      <w:r>
+        <w:t>SELECT COUNT(DISTINCT produto) FROM tb_venda;</w:t>
+      </w:r>
+    </w:p>
+    <w:p/>
+    <w:p>
+      <w:r>
+        <w:t>-- 7. Filtre as categorias de produtos que tiveram vendas totais acima de R$5.000,00. Use HAVING.</w:t>
+      </w:r>
+    </w:p>
+    <w:p>
+      <w:r>
+        <w:t>SELECT categoria, SUM(valor) FROM tb_venda</w:t>
+      </w:r>
+    </w:p>
+    <w:p>
+      <w:r>
+        <w:t>GROUP BY categoria</w:t>
+      </w:r>
+    </w:p>
+    <w:p>
+      <w:r>
+        <w:t>HAVING SUM(valor) &gt; '5000';</w:t>
+      </w:r>
+    </w:p>
+    <w:p/>
+    <w:p>
+      <w:r>
+        <w:t>-- 8. Qual o valor médio das vendas por cliente?</w:t>
+      </w:r>
+    </w:p>
+    <w:p>
+      <w:r>
+        <w:t>SELECT AVG(valor), cliente FROM tb_venda</w:t>
+      </w:r>
+    </w:p>
+    <w:p>
+      <w:r>
+        <w:t>GROUP BY cliente;</w:t>
+      </w:r>
+    </w:p>
+    <w:p/>
+    <w:p>
+      <w:r>
+        <w:t>-- 9. Qual foi o maior valor de venda registrado?</w:t>
+      </w:r>
+    </w:p>
+    <w:p>
+      <w:r>
+        <w:t>SELECT MAX(valor) FROM tb_venda;</w:t>
+      </w:r>
+    </w:p>
+    <w:p/>
+    <w:p>
+      <w:r>
+        <w:t>-- 10. Qual foi o menor valor de venda registrado?</w:t>
+      </w:r>
+    </w:p>
+    <w:p>
+      <w:r>
+        <w:t>SELECT MIN(valor) FROM tb_venda;</w:t>
+      </w:r>
+    </w:p>
+    <w:p/>
+    <w:p>
+      <w:r>
+        <w:t>-- 11. Liste o total de vendas por data, ordenando da mais recente para a mais antiga.</w:t>
+      </w:r>
+    </w:p>
+    <w:p>
+      <w:r>
+        <w:lastRenderedPageBreak/>
+        <w:t>SELECT data_venda, SUM(valor) FROM tb_venda</w:t>
+      </w:r>
+    </w:p>
+    <w:p>
+      <w:r>
+        <w:t>GROUP BY data_venda</w:t>
+      </w:r>
+    </w:p>
+    <w:p>
+      <w:r>
+        <w:t>ORDER BY data_venda DESC;</w:t>
+      </w:r>
+    </w:p>
+    <w:p/>
+    <w:p>
+      <w:r>
+        <w:t>-- 12. Quantas vendas foram realizadas por categoria?</w:t>
+      </w:r>
+    </w:p>
+    <w:p>
+      <w:r>
+        <w:t>SELECT COUNT(*), categoria FROM tb_venda</w:t>
+      </w:r>
+    </w:p>
+    <w:p>
+      <w:r>
+        <w:t>GROUP BY categoria;</w:t>
+      </w:r>
+    </w:p>
+    <w:p/>
+    <w:p>
+      <w:r>
+        <w:t>-- 13. Filtre os clientes que tiveram um total de compras acima de R$3.000,00.</w:t>
+      </w:r>
+    </w:p>
+    <w:p>
+      <w:r>
+        <w:t>SELECT cliente, SUM(valor) FROM tb_venda</w:t>
+      </w:r>
+    </w:p>
+    <w:p>
+      <w:r>
+        <w:t>GROUP BY cliente</w:t>
+      </w:r>
+    </w:p>
+    <w:p>
+      <w:r>
+        <w:t>HAVING SUM(valor) &gt; '300';</w:t>
+      </w:r>
+    </w:p>
+    <w:p/>
+    <w:p>
+      <w:r>
+        <w:t>-- 14. Liste os produtos vendidos ordenados por ordem alfabética.</w:t>
+      </w:r>
+    </w:p>
+    <w:p>
+      <w:r>
+        <w:t>SELECT produto FROM tb_venda</w:t>
+      </w:r>
+    </w:p>
+    <w:p>
+      <w:r>
+        <w:t>ORDER BY produto;</w:t>
+      </w:r>
+    </w:p>
+    <w:p/>
+    <w:p>
+      <w:r>
+        <w:t>-- 15. Quantos produtos de cada categoria foram vendidos?</w:t>
+      </w:r>
+    </w:p>
+    <w:p>
+      <w:r>
+        <w:t>SELECT COUNT(produto), categoria FROM tb_venda</w:t>
+      </w:r>
+    </w:p>
+    <w:p>
+      <w:r>
+        <w:t>GROUP BY categoria;</w:t>
+      </w:r>
+    </w:p>
+    <w:p/>
+    <w:p>
+      <w:r>
+        <w:t>-- 16. Qual foi o valor total arrecadado nas vendas realizadas em novembro de 2024?</w:t>
+      </w:r>
+    </w:p>
+    <w:p>
+      <w:r>
+        <w:t>SELECT SUM(valor) FROM tb_venda</w:t>
+      </w:r>
+    </w:p>
+    <w:p>
+      <w:r>
+        <w:t>WHERE data_venda BETWEEN '2024-11-01' AND '2024-11-31';</w:t>
+      </w:r>
+    </w:p>
+    <w:p/>
+    <w:p>
+      <w:r>
+        <w:t>-- 17. Filtre os clientes que realizaram compras acima de R$3.000,00.</w:t>
+      </w:r>
+    </w:p>
+    <w:p>
+      <w:r>
+        <w:t>SELECT cliente, valor FROM tb_venda</w:t>
+      </w:r>
+    </w:p>
+    <w:p>
+      <w:r>
+        <w:t>WHERE valor &gt; '3000';</w:t>
+      </w:r>
+    </w:p>
+    <w:p/>
+    <w:p>
+      <w:r>
+        <w:t>-- 18. Liste os clientes que compraram produtos da categoria "Eletrônicos".</w:t>
+      </w:r>
+    </w:p>
+    <w:p>
+      <w:r>
+        <w:t>SELECT cliente, categoria FROM tb_venda</w:t>
+      </w:r>
+    </w:p>
+    <w:p>
+      <w:r>
+        <w:t>WHERE categoria = 'eletrônicos';</w:t>
+      </w:r>
+    </w:p>
+    <w:p/>
+    <w:p>
+      <w:r>
+        <w:lastRenderedPageBreak/>
+        <w:t>-- 19. Quais categorias de produtos tiveram um valor médio de vendas acima deR$1.000,00?</w:t>
+      </w:r>
+    </w:p>
+    <w:p>
+      <w:r>
+        <w:t>SELECT categoria, AVG(valor) FROM tb_venda</w:t>
+      </w:r>
+    </w:p>
+    <w:p>
+      <w:r>
+        <w:t>GROUP BY categoria</w:t>
+      </w:r>
+    </w:p>
+    <w:p>
+      <w:r>
+        <w:t>HAVING AVG(valor) &gt; '1000';</w:t>
+      </w:r>
+    </w:p>
+    <w:p/>
+    <w:p>
+      <w:r>
+        <w:t>-- 21. Liste os clientes e o valor total gasto por cada um em novembro de 2024.</w:t>
+      </w:r>
+    </w:p>
+    <w:p>
+      <w:r>
+        <w:t>SELECT cliente, SUM(valor) FROM tb_venda</w:t>
+      </w:r>
+    </w:p>
+    <w:p>
+      <w:r>
+        <w:t>WHERE data_venda BETWEEN '2024-11-01' AND '2024-11-31'</w:t>
+      </w:r>
+    </w:p>
+    <w:p>
+      <w:r>
+        <w:t>GROUP BY cliente;</w:t>
+      </w:r>
+    </w:p>
+    <w:p/>
+    <w:p>
+      <w:r>
+        <w:t>-- 22. Liste os clientes e o número total de compras realizadas por cada um.</w:t>
+      </w:r>
+    </w:p>
+    <w:p>
+      <w:r>
+        <w:t>SELECT cliente, COUNT(cliente) AS `total de compras` FROM tb_venda</w:t>
+      </w:r>
+    </w:p>
+    <w:p>
+      <w:r>
+        <w:t>GROUP BY cliente;</w:t>
+      </w:r>
+    </w:p>
+    <w:p/>
+    <w:p>
+      <w:r>
+        <w:t>-- 23. Liste as datas em que foram realizadas mais de 1 vendas.</w:t>
+      </w:r>
+    </w:p>
+    <w:p>
+      <w:r>
+        <w:t>SELECT data_venda, COUNT(*) from tb_venda</w:t>
+      </w:r>
+    </w:p>
+    <w:p>
+      <w:r>
+        <w:t>GROUP BY data_venda</w:t>
+      </w:r>
+    </w:p>
+    <w:p>
+      <w:r>
+        <w:t>HAVING COUNT(*) &gt; 1;</w:t>
+      </w:r>
+    </w:p>
+    <w:p/>
+    <w:p>
+      <w:r>
+        <w:t>-- 24. Qual o produto mais caro vendido?</w:t>
+      </w:r>
+    </w:p>
+    <w:p>
+      <w:r>
+        <w:t>SELECT produto, valor FROM tb_venda</w:t>
+      </w:r>
+    </w:p>
+    <w:p>
+      <w:r>
+        <w:t>ORDER BY valor DESC</w:t>
+      </w:r>
+    </w:p>
+    <w:p>
+      <w:r>
+        <w:t>LIMIT 1;</w:t>
+      </w:r>
+    </w:p>
     <w:sectPr>
       <w:headerReference w:type="default" r:id="rId8"/>
       <w:pgSz w:w="11906" w:h="16838" w:code="9"/>
@@ -187,7 +696,7 @@
 </file>
 
 <file path=word/endnotes.xml><?xml version="1.0" encoding="utf-8"?>
-<w:endnotes xmlns:wpc="http://schemas.microsoft.com/office/word/2010/wordprocessingCanvas" xmlns:cx="http://schemas.microsoft.com/office/drawing/2014/chartex" xmlns:cx1="http://schemas.microsoft.com/office/drawing/2015/9/8/chartex" xmlns:cx2="http://schemas.microsoft.com/office/drawing/2015/10/21/chartex" xmlns:cx3="http://schemas.microsoft.com/office/drawing/2016/5/9/chartex" xmlns:cx4="http://schemas.microsoft.com/office/drawing/2016/5/10/chartex" xmlns:cx5="http://schemas.microsoft.com/office/drawing/2016/5/11/chartex" xmlns:cx6="http://schemas.microsoft.com/office/drawing/2016/5/12/chartex" xmlns:cx7="http://schemas.microsoft.com/office/drawing/2016/5/13/chartex" xmlns:cx8="http://schemas.microsoft.com/office/drawing/2016/5/14/chartex" xmlns:mc="http://schemas.openxmlformats.org/markup-compatibility/2006" xmlns:aink="http://schemas.microsoft.com/office/drawing/2016/ink" xmlns:am3d="http://schemas.microsoft.com/office/drawing/2017/model3d" xmlns:o="urn:schemas-microsoft-com:office:office" xmlns:oel="http://schemas.microsoft.com/office/2019/extlst" xmlns:r="http://schemas.openxmlformats.org/officeDocument/2006/relationships" xmlns:m="http://schemas.openxmlformats.org/officeDocument/2006/math" xmlns:v="urn:schemas-microsoft-com:vml" xmlns:wp14="http://schemas.microsoft.com/office/word/2010/wordprocessingDrawing" xmlns:wp="http://schemas.openxmlformats.org/drawingml/2006/wordprocessingDrawing" xmlns:w10="urn:schemas-microsoft-com:office:word" xmlns:w="http://schemas.openxmlformats.org/wordprocessingml/2006/main" xmlns:w14="http://schemas.microsoft.com/office/word/2010/wordml" xmlns:w15="http://schemas.microsoft.com/office/word/2012/wordml" xmlns:w16cex="http://schemas.microsoft.com/office/word/2018/wordml/cex" xmlns:w16cid="http://schemas.microsoft.com/office/word/2016/wordml/cid" xmlns:w16="http://schemas.microsoft.com/office/word/2018/wordml" xmlns:w16du="http://schemas.microsoft.com/office/word/2023/wordml/word16du" xmlns:w16sdtdh="http://schemas.microsoft.com/office/word/2020/wordml/sdtdatahash" xmlns:w16se="http://schemas.microsoft.com/office/word/2015/wordml/symex" xmlns:wpg="http://schemas.microsoft.com/office/word/2010/wordprocessingGroup" xmlns:wpi="http://schemas.microsoft.com/office/word/2010/wordprocessingInk" xmlns:wne="http://schemas.microsoft.com/office/word/2006/wordml" xmlns:wps="http://schemas.microsoft.com/office/word/2010/wordprocessingShape" mc:Ignorable="w14 w15 w16se w16cid w16 w16cex w16sdtdh w16du wp14">
+<w:endnotes xmlns:wpc="http://schemas.microsoft.com/office/word/2010/wordprocessingCanvas" xmlns:cx="http://schemas.microsoft.com/office/drawing/2014/chartex" xmlns:cx1="http://schemas.microsoft.com/office/drawing/2015/9/8/chartex" xmlns:cx2="http://schemas.microsoft.com/office/drawing/2015/10/21/chartex" xmlns:cx3="http://schemas.microsoft.com/office/drawing/2016/5/9/chartex" xmlns:cx4="http://schemas.microsoft.com/office/drawing/2016/5/10/chartex" xmlns:cx5="http://schemas.microsoft.com/office/drawing/2016/5/11/chartex" xmlns:cx6="http://schemas.microsoft.com/office/drawing/2016/5/12/chartex" xmlns:cx7="http://schemas.microsoft.com/office/drawing/2016/5/13/chartex" xmlns:cx8="http://schemas.microsoft.com/office/drawing/2016/5/14/chartex" xmlns:mc="http://schemas.openxmlformats.org/markup-compatibility/2006" xmlns:aink="http://schemas.microsoft.com/office/drawing/2016/ink" xmlns:am3d="http://schemas.microsoft.com/office/drawing/2017/model3d" xmlns:o="urn:schemas-microsoft-com:office:office" xmlns:r="http://schemas.openxmlformats.org/officeDocument/2006/relationships" xmlns:m="http://schemas.openxmlformats.org/officeDocument/2006/math" xmlns:v="urn:schemas-microsoft-com:vml" xmlns:wp14="http://schemas.microsoft.com/office/word/2010/wordprocessingDrawing" xmlns:wp="http://schemas.openxmlformats.org/drawingml/2006/wordprocessingDrawing" xmlns:w10="urn:schemas-microsoft-com:office:word" xmlns:w="http://schemas.openxmlformats.org/wordprocessingml/2006/main" xmlns:w14="http://schemas.microsoft.com/office/word/2010/wordml" xmlns:w15="http://schemas.microsoft.com/office/word/2012/wordml" xmlns:w16cex="http://schemas.microsoft.com/office/word/2018/wordml/cex" xmlns:w16cid="http://schemas.microsoft.com/office/word/2016/wordml/cid" xmlns:w16="http://schemas.microsoft.com/office/word/2018/wordml" xmlns:w16sdtdh="http://schemas.microsoft.com/office/word/2020/wordml/sdtdatahash" xmlns:w16se="http://schemas.microsoft.com/office/word/2015/wordml/symex" xmlns:wpg="http://schemas.microsoft.com/office/word/2010/wordprocessingGroup" xmlns:wpi="http://schemas.microsoft.com/office/word/2010/wordprocessingInk" xmlns:wne="http://schemas.microsoft.com/office/word/2006/wordml" xmlns:wps="http://schemas.microsoft.com/office/word/2010/wordprocessingShape" mc:Ignorable="w14 w15 w16se w16cid w16 w16cex w16sdtdh wp14">
   <w:endnote w:type="separator" w:id="-1">
     <w:p>
       <w:pPr>
@@ -212,7 +721,7 @@
 </file>
 
 <file path=word/footnotes.xml><?xml version="1.0" encoding="utf-8"?>
-<w:footnotes xmlns:wpc="http://schemas.microsoft.com/office/word/2010/wordprocessingCanvas" xmlns:cx="http://schemas.microsoft.com/office/drawing/2014/chartex" xmlns:cx1="http://schemas.microsoft.com/office/drawing/2015/9/8/chartex" xmlns:cx2="http://schemas.microsoft.com/office/drawing/2015/10/21/chartex" xmlns:cx3="http://schemas.microsoft.com/office/drawing/2016/5/9/chartex" xmlns:cx4="http://schemas.microsoft.com/office/drawing/2016/5/10/chartex" xmlns:cx5="http://schemas.microsoft.com/office/drawing/2016/5/11/chartex" xmlns:cx6="http://schemas.microsoft.com/office/drawing/2016/5/12/chartex" xmlns:cx7="http://schemas.microsoft.com/office/drawing/2016/5/13/chartex" xmlns:cx8="http://schemas.microsoft.com/office/drawing/2016/5/14/chartex" xmlns:mc="http://schemas.openxmlformats.org/markup-compatibility/2006" xmlns:aink="http://schemas.microsoft.com/office/drawing/2016/ink" xmlns:am3d="http://schemas.microsoft.com/office/drawing/2017/model3d" xmlns:o="urn:schemas-microsoft-com:office:office" xmlns:oel="http://schemas.microsoft.com/office/2019/extlst" xmlns:r="http://schemas.openxmlformats.org/officeDocument/2006/relationships" xmlns:m="http://schemas.openxmlformats.org/officeDocument/2006/math" xmlns:v="urn:schemas-microsoft-com:vml" xmlns:wp14="http://schemas.microsoft.com/office/word/2010/wordprocessingDrawing" xmlns:wp="http://schemas.openxmlformats.org/drawingml/2006/wordprocessingDrawing" xmlns:w10="urn:schemas-microsoft-com:office:word" xmlns:w="http://schemas.openxmlformats.org/wordprocessingml/2006/main" xmlns:w14="http://schemas.microsoft.com/office/word/2010/wordml" xmlns:w15="http://schemas.microsoft.com/office/word/2012/wordml" xmlns:w16cex="http://schemas.microsoft.com/office/word/2018/wordml/cex" xmlns:w16cid="http://schemas.microsoft.com/office/word/2016/wordml/cid" xmlns:w16="http://schemas.microsoft.com/office/word/2018/wordml" xmlns:w16du="http://schemas.microsoft.com/office/word/2023/wordml/word16du" xmlns:w16sdtdh="http://schemas.microsoft.com/office/word/2020/wordml/sdtdatahash" xmlns:w16se="http://schemas.microsoft.com/office/word/2015/wordml/symex" xmlns:wpg="http://schemas.microsoft.com/office/word/2010/wordprocessingGroup" xmlns:wpi="http://schemas.microsoft.com/office/word/2010/wordprocessingInk" xmlns:wne="http://schemas.microsoft.com/office/word/2006/wordml" xmlns:wps="http://schemas.microsoft.com/office/word/2010/wordprocessingShape" mc:Ignorable="w14 w15 w16se w16cid w16 w16cex w16sdtdh w16du wp14">
+<w:footnotes xmlns:wpc="http://schemas.microsoft.com/office/word/2010/wordprocessingCanvas" xmlns:cx="http://schemas.microsoft.com/office/drawing/2014/chartex" xmlns:cx1="http://schemas.microsoft.com/office/drawing/2015/9/8/chartex" xmlns:cx2="http://schemas.microsoft.com/office/drawing/2015/10/21/chartex" xmlns:cx3="http://schemas.microsoft.com/office/drawing/2016/5/9/chartex" xmlns:cx4="http://schemas.microsoft.com/office/drawing/2016/5/10/chartex" xmlns:cx5="http://schemas.microsoft.com/office/drawing/2016/5/11/chartex" xmlns:cx6="http://schemas.microsoft.com/office/drawing/2016/5/12/chartex" xmlns:cx7="http://schemas.microsoft.com/office/drawing/2016/5/13/chartex" xmlns:cx8="http://schemas.microsoft.com/office/drawing/2016/5/14/chartex" xmlns:mc="http://schemas.openxmlformats.org/markup-compatibility/2006" xmlns:aink="http://schemas.microsoft.com/office/drawing/2016/ink" xmlns:am3d="http://schemas.microsoft.com/office/drawing/2017/model3d" xmlns:o="urn:schemas-microsoft-com:office:office" xmlns:r="http://schemas.openxmlformats.org/officeDocument/2006/relationships" xmlns:m="http://schemas.openxmlformats.org/officeDocument/2006/math" xmlns:v="urn:schemas-microsoft-com:vml" xmlns:wp14="http://schemas.microsoft.com/office/word/2010/wordprocessingDrawing" xmlns:wp="http://schemas.openxmlformats.org/drawingml/2006/wordprocessingDrawing" xmlns:w10="urn:schemas-microsoft-com:office:word" xmlns:w="http://schemas.openxmlformats.org/wordprocessingml/2006/main" xmlns:w14="http://schemas.microsoft.com/office/word/2010/wordml" xmlns:w15="http://schemas.microsoft.com/office/word/2012/wordml" xmlns:w16cex="http://schemas.microsoft.com/office/word/2018/wordml/cex" xmlns:w16cid="http://schemas.microsoft.com/office/word/2016/wordml/cid" xmlns:w16="http://schemas.microsoft.com/office/word/2018/wordml" xmlns:w16sdtdh="http://schemas.microsoft.com/office/word/2020/wordml/sdtdatahash" xmlns:w16se="http://schemas.microsoft.com/office/word/2015/wordml/symex" xmlns:wpg="http://schemas.microsoft.com/office/word/2010/wordprocessingGroup" xmlns:wpi="http://schemas.microsoft.com/office/word/2010/wordprocessingInk" xmlns:wne="http://schemas.microsoft.com/office/word/2006/wordml" xmlns:wps="http://schemas.microsoft.com/office/word/2010/wordprocessingShape" mc:Ignorable="w14 w15 w16se w16cid w16 w16cex w16sdtdh wp14">
   <w:footnote w:type="separator" w:id="-1">
     <w:p>
       <w:pPr>
@@ -237,7 +746,7 @@
 </file>
 
 <file path=word/header1.xml><?xml version="1.0" encoding="utf-8"?>
-<w:hdr xmlns:wpc="http://schemas.microsoft.com/office/word/2010/wordprocessingCanvas" xmlns:cx="http://schemas.microsoft.com/office/drawing/2014/chartex" xmlns:cx1="http://schemas.microsoft.com/office/drawing/2015/9/8/chartex" xmlns:cx2="http://schemas.microsoft.com/office/drawing/2015/10/21/chartex" xmlns:cx3="http://schemas.microsoft.com/office/drawing/2016/5/9/chartex" xmlns:cx4="http://schemas.microsoft.com/office/drawing/2016/5/10/chartex" xmlns:cx5="http://schemas.microsoft.com/office/drawing/2016/5/11/chartex" xmlns:cx6="http://schemas.microsoft.com/office/drawing/2016/5/12/chartex" xmlns:cx7="http://schemas.microsoft.com/office/drawing/2016/5/13/chartex" xmlns:cx8="http://schemas.microsoft.com/office/drawing/2016/5/14/chartex" xmlns:mc="http://schemas.openxmlformats.org/markup-compatibility/2006" xmlns:aink="http://schemas.microsoft.com/office/drawing/2016/ink" xmlns:am3d="http://schemas.microsoft.com/office/drawing/2017/model3d" xmlns:o="urn:schemas-microsoft-com:office:office" xmlns:oel="http://schemas.microsoft.com/office/2019/extlst" xmlns:r="http://schemas.openxmlformats.org/officeDocument/2006/relationships" xmlns:m="http://schemas.openxmlformats.org/officeDocument/2006/math" xmlns:v="urn:schemas-microsoft-com:vml" xmlns:wp14="http://schemas.microsoft.com/office/word/2010/wordprocessingDrawing" xmlns:wp="http://schemas.openxmlformats.org/drawingml/2006/wordprocessingDrawing" xmlns:w10="urn:schemas-microsoft-com:office:word" xmlns:w="http://schemas.openxmlformats.org/wordprocessingml/2006/main" xmlns:w14="http://schemas.microsoft.com/office/word/2010/wordml" xmlns:w15="http://schemas.microsoft.com/office/word/2012/wordml" xmlns:w16cex="http://schemas.microsoft.com/office/word/2018/wordml/cex" xmlns:w16cid="http://schemas.microsoft.com/office/word/2016/wordml/cid" xmlns:w16="http://schemas.microsoft.com/office/word/2018/wordml" xmlns:w16du="http://schemas.microsoft.com/office/word/2023/wordml/word16du" xmlns:w16sdtdh="http://schemas.microsoft.com/office/word/2020/wordml/sdtdatahash" xmlns:w16se="http://schemas.microsoft.com/office/word/2015/wordml/symex" xmlns:wpg="http://schemas.microsoft.com/office/word/2010/wordprocessingGroup" xmlns:wpi="http://schemas.microsoft.com/office/word/2010/wordprocessingInk" xmlns:wne="http://schemas.microsoft.com/office/word/2006/wordml" xmlns:wps="http://schemas.microsoft.com/office/word/2010/wordprocessingShape" mc:Ignorable="w14 w15 w16se w16cid w16 w16cex w16sdtdh w16du wp14">
+<w:hdr xmlns:wpc="http://schemas.microsoft.com/office/word/2010/wordprocessingCanvas" xmlns:cx="http://schemas.microsoft.com/office/drawing/2014/chartex" xmlns:cx1="http://schemas.microsoft.com/office/drawing/2015/9/8/chartex" xmlns:cx2="http://schemas.microsoft.com/office/drawing/2015/10/21/chartex" xmlns:cx3="http://schemas.microsoft.com/office/drawing/2016/5/9/chartex" xmlns:cx4="http://schemas.microsoft.com/office/drawing/2016/5/10/chartex" xmlns:cx5="http://schemas.microsoft.com/office/drawing/2016/5/11/chartex" xmlns:cx6="http://schemas.microsoft.com/office/drawing/2016/5/12/chartex" xmlns:cx7="http://schemas.microsoft.com/office/drawing/2016/5/13/chartex" xmlns:cx8="http://schemas.microsoft.com/office/drawing/2016/5/14/chartex" xmlns:mc="http://schemas.openxmlformats.org/markup-compatibility/2006" xmlns:aink="http://schemas.microsoft.com/office/drawing/2016/ink" xmlns:am3d="http://schemas.microsoft.com/office/drawing/2017/model3d" xmlns:o="urn:schemas-microsoft-com:office:office" xmlns:r="http://schemas.openxmlformats.org/officeDocument/2006/relationships" xmlns:m="http://schemas.openxmlformats.org/officeDocument/2006/math" xmlns:v="urn:schemas-microsoft-com:vml" xmlns:wp14="http://schemas.microsoft.com/office/word/2010/wordprocessingDrawing" xmlns:wp="http://schemas.openxmlformats.org/drawingml/2006/wordprocessingDrawing" xmlns:w10="urn:schemas-microsoft-com:office:word" xmlns:w="http://schemas.openxmlformats.org/wordprocessingml/2006/main" xmlns:w14="http://schemas.microsoft.com/office/word/2010/wordml" xmlns:w15="http://schemas.microsoft.com/office/word/2012/wordml" xmlns:w16cex="http://schemas.microsoft.com/office/word/2018/wordml/cex" xmlns:w16cid="http://schemas.microsoft.com/office/word/2016/wordml/cid" xmlns:w16="http://schemas.microsoft.com/office/word/2018/wordml" xmlns:w16sdtdh="http://schemas.microsoft.com/office/word/2020/wordml/sdtdatahash" xmlns:w16se="http://schemas.microsoft.com/office/word/2015/wordml/symex" xmlns:wpg="http://schemas.microsoft.com/office/word/2010/wordprocessingGroup" xmlns:wpi="http://schemas.microsoft.com/office/word/2010/wordprocessingInk" xmlns:wne="http://schemas.microsoft.com/office/word/2006/wordml" xmlns:wps="http://schemas.microsoft.com/office/word/2010/wordprocessingShape" mc:Ignorable="w14 w15 w16se w16cid w16 w16cex w16sdtdh wp14">
   <w:p>
     <w:pPr>
       <w:pStyle w:val="Cabealho"/>
@@ -293,7 +802,7 @@
 </file>
 
 <file path=word/numbering.xml><?xml version="1.0" encoding="utf-8"?>
-<w:numbering xmlns:wpc="http://schemas.microsoft.com/office/word/2010/wordprocessingCanvas" xmlns:cx="http://schemas.microsoft.com/office/drawing/2014/chartex" xmlns:cx1="http://schemas.microsoft.com/office/drawing/2015/9/8/chartex" xmlns:cx2="http://schemas.microsoft.com/office/drawing/2015/10/21/chartex" xmlns:cx3="http://schemas.microsoft.com/office/drawing/2016/5/9/chartex" xmlns:cx4="http://schemas.microsoft.com/office/drawing/2016/5/10/chartex" xmlns:cx5="http://schemas.microsoft.com/office/drawing/2016/5/11/chartex" xmlns:cx6="http://schemas.microsoft.com/office/drawing/2016/5/12/chartex" xmlns:cx7="http://schemas.microsoft.com/office/drawing/2016/5/13/chartex" xmlns:cx8="http://schemas.microsoft.com/office/drawing/2016/5/14/chartex" xmlns:mc="http://schemas.openxmlformats.org/markup-compatibility/2006" xmlns:aink="http://schemas.microsoft.com/office/drawing/2016/ink" xmlns:am3d="http://schemas.microsoft.com/office/drawing/2017/model3d" xmlns:o="urn:schemas-microsoft-com:office:office" xmlns:oel="http://schemas.microsoft.com/office/2019/extlst" xmlns:r="http://schemas.openxmlformats.org/officeDocument/2006/relationships" xmlns:m="http://schemas.openxmlformats.org/officeDocument/2006/math" xmlns:v="urn:schemas-microsoft-com:vml" xmlns:wp14="http://schemas.microsoft.com/office/word/2010/wordprocessingDrawing" xmlns:wp="http://schemas.openxmlformats.org/drawingml/2006/wordprocessingDrawing" xmlns:w10="urn:schemas-microsoft-com:office:word" xmlns:w="http://schemas.openxmlformats.org/wordprocessingml/2006/main" xmlns:w14="http://schemas.microsoft.com/office/word/2010/wordml" xmlns:w15="http://schemas.microsoft.com/office/word/2012/wordml" xmlns:w16cex="http://schemas.microsoft.com/office/word/2018/wordml/cex" xmlns:w16cid="http://schemas.microsoft.com/office/word/2016/wordml/cid" xmlns:w16="http://schemas.microsoft.com/office/word/2018/wordml" xmlns:w16du="http://schemas.microsoft.com/office/word/2023/wordml/word16du" xmlns:w16sdtdh="http://schemas.microsoft.com/office/word/2020/wordml/sdtdatahash" xmlns:w16se="http://schemas.microsoft.com/office/word/2015/wordml/symex" xmlns:wpg="http://schemas.microsoft.com/office/word/2010/wordprocessingGroup" xmlns:wpi="http://schemas.microsoft.com/office/word/2010/wordprocessingInk" xmlns:wne="http://schemas.microsoft.com/office/word/2006/wordml" xmlns:wps="http://schemas.microsoft.com/office/word/2010/wordprocessingShape" mc:Ignorable="w14 w15 w16se w16cid w16 w16cex w16sdtdh w16du wp14">
+<w:numbering xmlns:wpc="http://schemas.microsoft.com/office/word/2010/wordprocessingCanvas" xmlns:cx="http://schemas.microsoft.com/office/drawing/2014/chartex" xmlns:cx1="http://schemas.microsoft.com/office/drawing/2015/9/8/chartex" xmlns:cx2="http://schemas.microsoft.com/office/drawing/2015/10/21/chartex" xmlns:cx3="http://schemas.microsoft.com/office/drawing/2016/5/9/chartex" xmlns:cx4="http://schemas.microsoft.com/office/drawing/2016/5/10/chartex" xmlns:cx5="http://schemas.microsoft.com/office/drawing/2016/5/11/chartex" xmlns:cx6="http://schemas.microsoft.com/office/drawing/2016/5/12/chartex" xmlns:cx7="http://schemas.microsoft.com/office/drawing/2016/5/13/chartex" xmlns:cx8="http://schemas.microsoft.com/office/drawing/2016/5/14/chartex" xmlns:mc="http://schemas.openxmlformats.org/markup-compatibility/2006" xmlns:aink="http://schemas.microsoft.com/office/drawing/2016/ink" xmlns:am3d="http://schemas.microsoft.com/office/drawing/2017/model3d" xmlns:o="urn:schemas-microsoft-com:office:office" xmlns:r="http://schemas.openxmlformats.org/officeDocument/2006/relationships" xmlns:m="http://schemas.openxmlformats.org/officeDocument/2006/math" xmlns:v="urn:schemas-microsoft-com:vml" xmlns:wp14="http://schemas.microsoft.com/office/word/2010/wordprocessingDrawing" xmlns:wp="http://schemas.openxmlformats.org/drawingml/2006/wordprocessingDrawing" xmlns:w10="urn:schemas-microsoft-com:office:word" xmlns:w="http://schemas.openxmlformats.org/wordprocessingml/2006/main" xmlns:w14="http://schemas.microsoft.com/office/word/2010/wordml" xmlns:w15="http://schemas.microsoft.com/office/word/2012/wordml" xmlns:w16cex="http://schemas.microsoft.com/office/word/2018/wordml/cex" xmlns:w16cid="http://schemas.microsoft.com/office/word/2016/wordml/cid" xmlns:w16="http://schemas.microsoft.com/office/word/2018/wordml" xmlns:w16sdtdh="http://schemas.microsoft.com/office/word/2020/wordml/sdtdatahash" xmlns:w16se="http://schemas.microsoft.com/office/word/2015/wordml/symex" xmlns:wpg="http://schemas.microsoft.com/office/word/2010/wordprocessingGroup" xmlns:wpi="http://schemas.microsoft.com/office/word/2010/wordprocessingInk" xmlns:wne="http://schemas.microsoft.com/office/word/2006/wordml" xmlns:wps="http://schemas.microsoft.com/office/word/2010/wordprocessingShape" mc:Ignorable="w14 w15 w16se w16cid w16 w16cex w16sdtdh wp14">
   <w:abstractNum w:abstractNumId="0" w15:restartNumberingAfterBreak="0">
     <w:nsid w:val="48D72742"/>
     <w:multiLevelType w:val="hybridMultilevel"/>
@@ -381,14 +890,14 @@
       </w:pPr>
     </w:lvl>
   </w:abstractNum>
-  <w:num w:numId="1" w16cid:durableId="86006981">
+  <w:num w:numId="1">
     <w:abstractNumId w:val="0"/>
   </w:num>
 </w:numbering>
 </file>
 
 <file path=word/styles.xml><?xml version="1.0" encoding="utf-8"?>
-<w:styles xmlns:mc="http://schemas.openxmlformats.org/markup-compatibility/2006" xmlns:r="http://schemas.openxmlformats.org/officeDocument/2006/relationships" xmlns:w="http://schemas.openxmlformats.org/wordprocessingml/2006/main" xmlns:w14="http://schemas.microsoft.com/office/word/2010/wordml" xmlns:w15="http://schemas.microsoft.com/office/word/2012/wordml" xmlns:w16cex="http://schemas.microsoft.com/office/word/2018/wordml/cex" xmlns:w16cid="http://schemas.microsoft.com/office/word/2016/wordml/cid" xmlns:w16="http://schemas.microsoft.com/office/word/2018/wordml" xmlns:w16du="http://schemas.microsoft.com/office/word/2023/wordml/word16du" xmlns:w16sdtdh="http://schemas.microsoft.com/office/word/2020/wordml/sdtdatahash" xmlns:w16se="http://schemas.microsoft.com/office/word/2015/wordml/symex" mc:Ignorable="w14 w15 w16se w16cid w16 w16cex w16sdtdh w16du">
+<w:styles xmlns:mc="http://schemas.openxmlformats.org/markup-compatibility/2006" xmlns:r="http://schemas.openxmlformats.org/officeDocument/2006/relationships" xmlns:w="http://schemas.openxmlformats.org/wordprocessingml/2006/main" xmlns:w14="http://schemas.microsoft.com/office/word/2010/wordml" xmlns:w15="http://schemas.microsoft.com/office/word/2012/wordml" xmlns:w16cex="http://schemas.microsoft.com/office/word/2018/wordml/cex" xmlns:w16cid="http://schemas.microsoft.com/office/word/2016/wordml/cid" xmlns:w16="http://schemas.microsoft.com/office/word/2018/wordml" xmlns:w16sdtdh="http://schemas.microsoft.com/office/word/2020/wordml/sdtdatahash" xmlns:w16se="http://schemas.microsoft.com/office/word/2015/wordml/symex" mc:Ignorable="w14 w15 w16se w16cid w16 w16cex w16sdtdh">
   <w:docDefaults>
     <w:rPrDefault>
       <w:rPr>
@@ -847,6 +1356,7 @@
   <w:style w:type="character" w:default="1" w:styleId="Fontepargpadro">
     <w:name w:val="Default Paragraph Font"/>
     <w:uiPriority w:val="1"/>
+    <w:semiHidden/>
     <w:unhideWhenUsed/>
   </w:style>
   <w:style w:type="table" w:default="1" w:styleId="Tabelanormal">

</xml_diff>